<commit_message>
Removing DTA references in the AI Hack.
</commit_message>
<xml_diff>
--- a/002-IntroToAzureAI/Host/Guides/ProctorGuide.docx
+++ b/002-IntroToAzureAI/Host/Guides/ProctorGuide.docx
@@ -7,7 +7,15 @@
         <w:pStyle w:val="Title"/>
       </w:pPr>
       <w:r>
-        <w:t>FY19 DTA AI Hack – Proctor Guide</w:t>
+        <w:t>What The Hack - Intro to AI</w:t>
+      </w:r>
+      <w:r>
+        <w:t xml:space="preserve"> </w:t>
+      </w:r>
+      <w:bookmarkStart w:id="0" w:name="_GoBack"/>
+      <w:bookmarkEnd w:id="0"/>
+      <w:r>
+        <w:t>– Proctor Guide</w:t>
       </w:r>
     </w:p>
     <w:p>
@@ -589,15 +597,7 @@
       </w:r>
       <w:proofErr w:type="spellEnd"/>
       <w:r>
-        <w:t xml:space="preserve">" and select "Command Prompt". Next, type `cd c://` then enter, and `git clone https://github.com/Azure/LearnAI-Bootcamp.git` then enter. This copies down </w:t>
-      </w:r>
-      <w:proofErr w:type="gramStart"/>
-      <w:r>
-        <w:t>all of</w:t>
-      </w:r>
-      <w:proofErr w:type="gramEnd"/>
-      <w:r>
-        <w:t xml:space="preserve"> the files from the GitHub site to </w:t>
+        <w:t xml:space="preserve">" and select "Command Prompt". Next, type `cd c://` then enter, and `git clone https://github.com/Azure/LearnAI-Bootcamp.git` then enter. This copies down all of the files from the GitHub site to </w:t>
       </w:r>
       <w:r>
         <w:rPr>
@@ -873,21 +873,7 @@
         <w:rPr>
           <w:i/>
         </w:rPr>
-        <w:t xml:space="preserve">. It should only take 1-2 minutes to install. Reopen "ImageProcessing.sln", confirm that you </w:t>
-      </w:r>
-      <w:proofErr w:type="gramStart"/>
-      <w:r>
-        <w:rPr>
-          <w:i/>
-        </w:rPr>
-        <w:t>are able to</w:t>
-      </w:r>
-      <w:proofErr w:type="gramEnd"/>
-      <w:r>
-        <w:rPr>
-          <w:i/>
-        </w:rPr>
-        <w:t xml:space="preserve"> expand </w:t>
+        <w:t xml:space="preserve">. It should only take 1-2 minutes to install. Reopen "ImageProcessing.sln", confirm that you are able to expand </w:t>
       </w:r>
       <w:proofErr w:type="spellStart"/>
       <w:r>
@@ -1644,15 +1630,7 @@
       </w:r>
       <w:proofErr w:type="spellEnd"/>
       <w:r>
-        <w:t xml:space="preserve"> large amounts of data in a format that looks </w:t>
-      </w:r>
-      <w:proofErr w:type="gramStart"/>
-      <w:r>
-        <w:t>similar to</w:t>
-      </w:r>
-      <w:proofErr w:type="gramEnd"/>
-      <w:r>
-        <w:t xml:space="preserve"> a file-system, and it is a great choice for storing data like images. Azure Cosmos DB is our resilient NoSQL PaaS solution and is incredibly useful for storing loosely structured data like we have with our image metadata results. There are other possible choices (Azure Table Storage, SQL Server), but Cosmos DB gives us the flexibility to evolve our schema freely (like adding data for new services), query it easily, and integrate quickly into Azure Search.</w:t>
+        <w:t xml:space="preserve"> large amounts of data in a format that looks similar to a file-system, and it is a great choice for storing data like images. Azure Cosmos DB is our resilient NoSQL PaaS solution and is incredibly useful for storing loosely structured data like we have with our image metadata results. There are other possible choices (Azure Table Storage, SQL Server), but Cosmos DB gives us the flexibility to evolve our schema freely (like adding data for new services), query it easily, and integrate quickly into Azure Search.</w:t>
       </w:r>
     </w:p>
     <w:p>
@@ -2703,19 +2681,7 @@
         <w:rPr>
           <w:rFonts w:cstheme="minorHAnsi"/>
         </w:rPr>
-        <w:t xml:space="preserve">This </w:t>
-      </w:r>
-      <w:r>
-        <w:rPr>
-          <w:rFonts w:cstheme="minorHAnsi"/>
-        </w:rPr>
-        <w:t>challenge</w:t>
-      </w:r>
-      <w:r>
-        <w:rPr>
-          <w:rFonts w:cstheme="minorHAnsi"/>
-        </w:rPr>
-        <w:t xml:space="preserve"> involves b</w:t>
+        <w:t>This challenge involves b</w:t>
       </w:r>
       <w:r>
         <w:rPr>
@@ -3299,17 +3265,7 @@
           <w:color w:val="0645AD"/>
           <w:highlight w:val="yellow"/>
         </w:rPr>
-        <w:t>–</w:t>
-      </w:r>
-      <w:bookmarkStart w:id="0" w:name="_GoBack"/>
-      <w:bookmarkEnd w:id="0"/>
-      <w:r>
-        <w:rPr>
-          <w:rFonts w:eastAsia="Times New Roman" w:cstheme="minorHAnsi"/>
-          <w:color w:val="0645AD"/>
-          <w:highlight w:val="yellow"/>
-        </w:rPr>
-        <w:t xml:space="preserve"> Broken link? Where?</w:t>
+        <w:t>– Broken link? Where?</w:t>
       </w:r>
     </w:p>
     <w:p>
@@ -6543,6 +6499,12 @@
 </file>
 
 <file path=customXml/item1.xml><?xml version="1.0" encoding="utf-8"?>
+<p:properties xmlns:p="http://schemas.microsoft.com/office/2006/metadata/properties" xmlns:xsi="http://www.w3.org/2001/XMLSchema-instance" xmlns:pc="http://schemas.microsoft.com/office/infopath/2007/PartnerControls">
+  <documentManagement/>
+</p:properties>
+</file>
+
+<file path=customXml/item2.xml><?xml version="1.0" encoding="utf-8"?>
 <ct:contentTypeSchema xmlns:ct="http://schemas.microsoft.com/office/2006/metadata/contentType" xmlns:ma="http://schemas.microsoft.com/office/2006/metadata/properties/metaAttributes" ct:_="" ma:_="" ma:contentTypeName="Document" ma:contentTypeID="0x0101005F835844903E354B9E803EF1B924C727" ma:contentTypeVersion="5" ma:contentTypeDescription="Create a new document." ma:contentTypeScope="" ma:versionID="1767f38b0f70ee39e90c70a8821d057f">
   <xsd:schema xmlns:xsd="http://www.w3.org/2001/XMLSchema" xmlns:xs="http://www.w3.org/2001/XMLSchema" xmlns:p="http://schemas.microsoft.com/office/2006/metadata/properties" xmlns:ns2="06839bc7-ccce-4f39-bfa8-7e58ab34114a" targetNamespace="http://schemas.microsoft.com/office/2006/metadata/properties" ma:root="true" ma:fieldsID="2bd6502e05598ef65ed36f3ce3f26d40" ns2:_="">
     <xsd:import namespace="06839bc7-ccce-4f39-bfa8-7e58ab34114a"/>
@@ -6694,12 +6656,6 @@
 </ct:contentTypeSchema>
 </file>
 
-<file path=customXml/item2.xml><?xml version="1.0" encoding="utf-8"?>
-<p:properties xmlns:p="http://schemas.microsoft.com/office/2006/metadata/properties" xmlns:xsi="http://www.w3.org/2001/XMLSchema-instance" xmlns:pc="http://schemas.microsoft.com/office/infopath/2007/PartnerControls">
-  <documentManagement/>
-</p:properties>
-</file>
-
 <file path=customXml/item3.xml><?xml version="1.0" encoding="utf-8"?>
 <?mso-contentType ?>
 <FormTemplates xmlns="http://schemas.microsoft.com/sharepoint/v3/contenttype/forms">
@@ -6710,6 +6666,15 @@
 </file>
 
 <file path=customXml/itemProps1.xml><?xml version="1.0" encoding="utf-8"?>
+<ds:datastoreItem xmlns:ds="http://schemas.openxmlformats.org/officeDocument/2006/customXml" ds:itemID="{B21BBF74-B46B-4564-9AE0-545618481F07}">
+  <ds:schemaRefs>
+    <ds:schemaRef ds:uri="http://schemas.microsoft.com/office/2006/metadata/properties"/>
+    <ds:schemaRef ds:uri="http://schemas.microsoft.com/office/infopath/2007/PartnerControls"/>
+  </ds:schemaRefs>
+</ds:datastoreItem>
+</file>
+
+<file path=customXml/itemProps2.xml><?xml version="1.0" encoding="utf-8"?>
 <ds:datastoreItem xmlns:ds="http://schemas.openxmlformats.org/officeDocument/2006/customXml" ds:itemID="{F72997C9-EB4F-4DCF-8F1F-7AF00712F2FB}">
   <ds:schemaRefs>
     <ds:schemaRef ds:uri="http://schemas.microsoft.com/office/2006/metadata/contentType"/>
@@ -6727,22 +6692,6 @@
 </ds:datastoreItem>
 </file>
 
-<file path=customXml/itemProps2.xml><?xml version="1.0" encoding="utf-8"?>
-<ds:datastoreItem xmlns:ds="http://schemas.openxmlformats.org/officeDocument/2006/customXml" ds:itemID="{B21BBF74-B46B-4564-9AE0-545618481F07}">
-  <ds:schemaRefs>
-    <ds:schemaRef ds:uri="http://purl.org/dc/terms/"/>
-    <ds:schemaRef ds:uri="http://schemas.openxmlformats.org/package/2006/metadata/core-properties"/>
-    <ds:schemaRef ds:uri="http://purl.org/dc/dcmitype/"/>
-    <ds:schemaRef ds:uri="http://schemas.microsoft.com/office/infopath/2007/PartnerControls"/>
-    <ds:schemaRef ds:uri="http://schemas.microsoft.com/office/2006/documentManagement/types"/>
-    <ds:schemaRef ds:uri="http://purl.org/dc/elements/1.1/"/>
-    <ds:schemaRef ds:uri="http://schemas.microsoft.com/office/2006/metadata/properties"/>
-    <ds:schemaRef ds:uri="06839bc7-ccce-4f39-bfa8-7e58ab34114a"/>
-    <ds:schemaRef ds:uri="http://www.w3.org/XML/1998/namespace"/>
-  </ds:schemaRefs>
-</ds:datastoreItem>
-</file>
-
 <file path=customXml/itemProps3.xml><?xml version="1.0" encoding="utf-8"?>
 <ds:datastoreItem xmlns:ds="http://schemas.openxmlformats.org/officeDocument/2006/customXml" ds:itemID="{B6D9EF3A-A3F2-439C-8F00-587749E9AE9A}">
   <ds:schemaRefs>

</xml_diff>